<commit_message>
decreased font size of date
</commit_message>
<xml_diff>
--- a/Documents/Project Report Document.docx
+++ b/Documents/Project Report Document.docx
@@ -1936,9 +1936,6 @@
       <w:r>
         <w:t xml:space="preserve">Step 1 – </w:t>
       </w:r>
-      <w:r>
-        <w:t>Import Project</w:t>
-      </w:r>
     </w:p>
     <w:p>
       <w:pPr>
@@ -1948,43 +1945,29 @@
         <w:t xml:space="preserve">Step 2 – </w:t>
       </w:r>
       <w:r>
-        <w:t>Open index.jsp</w:t>
-      </w:r>
-    </w:p>
-    <w:p>
-      <w:pPr>
-        <w:pStyle w:val="NoSpacing"/>
-      </w:pPr>
-      <w:r>
-        <w:t>Step 3 – Run Glassfish, If not started</w:t>
-      </w:r>
-    </w:p>
-    <w:p>
-      <w:pPr>
-        <w:pStyle w:val="NoSpacing"/>
-      </w:pPr>
-      <w:r>
-        <w:t>Step 4</w:t>
-      </w:r>
-      <w:r>
-        <w:t xml:space="preserve"> –</w:t>
-      </w:r>
-      <w:r>
-        <w:t xml:space="preserve"> Click Run (Run Program)</w:t>
-      </w:r>
-    </w:p>
-    <w:p>
-      <w:pPr>
-        <w:pStyle w:val="NoSpacing"/>
-      </w:pPr>
-      <w:r>
-        <w:t>Step 5</w:t>
-      </w:r>
-      <w:r>
-        <w:t xml:space="preserve"> – </w:t>
-      </w:r>
-      <w:r>
-        <w:t>Follow on screen instructions</w:t>
+        <w:t>Open SystemPage.JSP</w:t>
+      </w:r>
+    </w:p>
+    <w:p>
+      <w:pPr>
+        <w:pStyle w:val="NoSpacing"/>
+      </w:pPr>
+      <w:r>
+        <w:t>Step 3 –</w:t>
+      </w:r>
+      <w:r>
+        <w:t xml:space="preserve"> </w:t>
+      </w:r>
+      <w:r>
+        <w:t>Press Run or Ctrl + F11</w:t>
+      </w:r>
+    </w:p>
+    <w:p>
+      <w:pPr>
+        <w:pStyle w:val="NoSpacing"/>
+      </w:pPr>
+      <w:r>
+        <w:t xml:space="preserve">Step 4 – </w:t>
       </w:r>
     </w:p>
     <w:p>
@@ -3548,7 +3531,7 @@
   <w:rsids>
     <w:rsidRoot w:val="000A2D99"/>
     <w:rsid w:val="000A2D99"/>
-    <w:rsid w:val="00E111C3"/>
+    <w:rsid w:val="002020EC"/>
   </w:rsids>
   <m:mathPr>
     <m:mathFont m:val="Cambria Math"/>
@@ -4195,7 +4178,7 @@
 </file>
 
 <file path=customXml/itemProps1.xml><?xml version="1.0" encoding="utf-8"?>
-<ds:datastoreItem xmlns:ds="http://schemas.openxmlformats.org/officeDocument/2006/customXml" ds:itemID="{085FF2BC-BCFC-41ED-86F4-BF77B2E86C1C}">
+<ds:datastoreItem xmlns:ds="http://schemas.openxmlformats.org/officeDocument/2006/customXml" ds:itemID="{D58C32B8-4861-4A4B-B971-80AA5F463D4C}">
   <ds:schemaRefs>
     <ds:schemaRef ds:uri="http://schemas.openxmlformats.org/officeDocument/2006/bibliography"/>
   </ds:schemaRefs>

</xml_diff>